<commit_message>
modified the questionnaire a little bit
</commit_message>
<xml_diff>
--- a/Questionnaire.docx
+++ b/Questionnaire.docx
@@ -49,7 +49,6 @@
           <w:szCs w:val="24"/>
         </w:rPr>
       </w:pPr>
-      <w:proofErr w:type="gramStart"/>
       <w:r>
         <w:rPr>
           <w:rFonts w:ascii="Times New Roman" w:eastAsia="Times New Roman" w:hAnsi="Times New Roman" w:cs="Times New Roman"/>
@@ -57,7 +56,7 @@
           <w:sz w:val="24"/>
           <w:szCs w:val="24"/>
         </w:rPr>
-        <w:t xml:space="preserve">Instructions </w:t>
+        <w:t>Instructions</w:t>
       </w:r>
       <w:r>
         <w:rPr>
@@ -65,16 +64,7 @@
           <w:sz w:val="24"/>
           <w:szCs w:val="24"/>
         </w:rPr>
-        <w:t>:</w:t>
-      </w:r>
-      <w:proofErr w:type="gramEnd"/>
-      <w:r>
-        <w:rPr>
-          <w:rFonts w:ascii="Times New Roman" w:eastAsia="Times New Roman" w:hAnsi="Times New Roman" w:cs="Times New Roman"/>
-          <w:sz w:val="24"/>
-          <w:szCs w:val="24"/>
-        </w:rPr>
-        <w:t xml:space="preserve"> Please</w:t>
+        <w:t>: Please</w:t>
       </w:r>
       <w:r>
         <w:rPr>
@@ -91,15 +81,15 @@
           <w:sz w:val="24"/>
           <w:szCs w:val="24"/>
         </w:rPr>
-        <w:t>select (</w:t>
+        <w:t>put ‘X’</w:t>
       </w:r>
       <w:r>
         <w:rPr>
-          <w:rFonts w:ascii="Wingdings 2" w:eastAsia="Wingdings 2" w:hAnsi="Wingdings 2" w:cs="Wingdings 2"/>
-          <w:sz w:val="24"/>
-          <w:szCs w:val="24"/>
-        </w:rPr>
-        <w:t>🞫</w:t>
+          <w:rFonts w:ascii="Times New Roman" w:eastAsia="Times New Roman" w:hAnsi="Times New Roman" w:cs="Times New Roman"/>
+          <w:sz w:val="24"/>
+          <w:szCs w:val="24"/>
+        </w:rPr>
+        <w:t xml:space="preserve"> </w:t>
       </w:r>
       <w:r>
         <w:rPr>
@@ -107,7 +97,15 @@
           <w:sz w:val="24"/>
           <w:szCs w:val="24"/>
         </w:rPr>
-        <w:t xml:space="preserve">) the answers for each question. </w:t>
+        <w:t xml:space="preserve">on </w:t>
+      </w:r>
+      <w:r>
+        <w:rPr>
+          <w:rFonts w:ascii="Times New Roman" w:eastAsia="Times New Roman" w:hAnsi="Times New Roman" w:cs="Times New Roman"/>
+          <w:sz w:val="24"/>
+          <w:szCs w:val="24"/>
+        </w:rPr>
+        <w:t xml:space="preserve">the answers for each question. </w:t>
       </w:r>
     </w:p>
     <w:p>
@@ -4004,16 +4002,7 @@
                 <w:sz w:val="24"/>
                 <w:szCs w:val="24"/>
               </w:rPr>
-              <w:t>improves my understanding</w:t>
-            </w:r>
-            <w:r>
-              <w:rPr>
-                <w:rFonts w:ascii="Times New Roman" w:eastAsia="Times New Roman" w:hAnsi="Times New Roman" w:cs="Times New Roman"/>
-                <w:color w:val="000000"/>
-                <w:sz w:val="24"/>
-                <w:szCs w:val="24"/>
-              </w:rPr>
-              <w:t xml:space="preserve"> </w:t>
+              <w:t xml:space="preserve">improves my understanding </w:t>
             </w:r>
             <w:r>
               <w:rPr>
@@ -4862,15 +4851,7 @@
                 <w:sz w:val="24"/>
                 <w:szCs w:val="24"/>
               </w:rPr>
-              <w:t>In terms of</w:t>
-            </w:r>
-            <w:r>
-              <w:rPr>
-                <w:rFonts w:ascii="Times New Roman" w:eastAsia="Times New Roman" w:hAnsi="Times New Roman" w:cs="Times New Roman"/>
-                <w:sz w:val="24"/>
-                <w:szCs w:val="24"/>
-              </w:rPr>
-              <w:t xml:space="preserve"> </w:t>
+              <w:t xml:space="preserve">In terms of </w:t>
             </w:r>
             <w:r>
               <w:rPr>
@@ -4947,15 +4928,7 @@
                 <w:sz w:val="24"/>
                 <w:szCs w:val="24"/>
               </w:rPr>
-              <w:t>In terms of</w:t>
-            </w:r>
-            <w:r>
-              <w:rPr>
-                <w:rFonts w:ascii="Times New Roman" w:eastAsia="Times New Roman" w:hAnsi="Times New Roman" w:cs="Times New Roman"/>
-                <w:sz w:val="24"/>
-                <w:szCs w:val="24"/>
-              </w:rPr>
-              <w:t xml:space="preserve"> </w:t>
+              <w:t xml:space="preserve">In terms of </w:t>
             </w:r>
             <w:r>
               <w:rPr>
@@ -5032,15 +5005,7 @@
                 <w:sz w:val="24"/>
                 <w:szCs w:val="24"/>
               </w:rPr>
-              <w:t>In terms of</w:t>
-            </w:r>
-            <w:r>
-              <w:rPr>
-                <w:rFonts w:ascii="Times New Roman" w:eastAsia="Times New Roman" w:hAnsi="Times New Roman" w:cs="Times New Roman"/>
-                <w:sz w:val="24"/>
-                <w:szCs w:val="24"/>
-              </w:rPr>
-              <w:t xml:space="preserve"> </w:t>
+              <w:t xml:space="preserve">In terms of </w:t>
             </w:r>
             <w:r>
               <w:rPr>
@@ -5117,15 +5082,7 @@
                 <w:sz w:val="24"/>
                 <w:szCs w:val="24"/>
               </w:rPr>
-              <w:t>In terms of</w:t>
-            </w:r>
-            <w:r>
-              <w:rPr>
-                <w:rFonts w:ascii="Times New Roman" w:eastAsia="Times New Roman" w:hAnsi="Times New Roman" w:cs="Times New Roman"/>
-                <w:sz w:val="24"/>
-                <w:szCs w:val="24"/>
-              </w:rPr>
-              <w:t xml:space="preserve"> </w:t>
+              <w:t xml:space="preserve">In terms of </w:t>
             </w:r>
             <w:r>
               <w:rPr>
@@ -5202,15 +5159,7 @@
                 <w:sz w:val="24"/>
                 <w:szCs w:val="24"/>
               </w:rPr>
-              <w:t>In terms of</w:t>
-            </w:r>
-            <w:r>
-              <w:rPr>
-                <w:rFonts w:ascii="Times New Roman" w:eastAsia="Times New Roman" w:hAnsi="Times New Roman" w:cs="Times New Roman"/>
-                <w:sz w:val="24"/>
-                <w:szCs w:val="24"/>
-              </w:rPr>
-              <w:t xml:space="preserve"> </w:t>
+              <w:t xml:space="preserve">In terms of </w:t>
             </w:r>
             <w:r>
               <w:rPr>

</xml_diff>

<commit_message>
added an extra question at the end ;
</commit_message>
<xml_diff>
--- a/Questionnaire.docx
+++ b/Questionnaire.docx
@@ -5781,6 +5781,132 @@
           <w:szCs w:val="24"/>
         </w:rPr>
         <w:t xml:space="preserve">What is your English language proficiency? How do you think this new design would help you to quickly understand the terms and conditions? </w:t>
+      </w:r>
+    </w:p>
+    <w:p>
+      <w:pPr>
+        <w:pBdr>
+          <w:top w:val="nil"/>
+          <w:left w:val="nil"/>
+          <w:bottom w:val="nil"/>
+          <w:right w:val="nil"/>
+          <w:between w:val="nil"/>
+        </w:pBdr>
+        <w:spacing w:after="0"/>
+        <w:ind w:left="360"/>
+        <w:rPr>
+          <w:rFonts w:ascii="Times New Roman" w:eastAsia="Times New Roman" w:hAnsi="Times New Roman" w:cs="Times New Roman"/>
+          <w:color w:val="000000"/>
+          <w:sz w:val="24"/>
+          <w:szCs w:val="24"/>
+        </w:rPr>
+      </w:pPr>
+    </w:p>
+    <w:p>
+      <w:pPr>
+        <w:pBdr>
+          <w:top w:val="nil"/>
+          <w:left w:val="nil"/>
+          <w:bottom w:val="nil"/>
+          <w:right w:val="nil"/>
+          <w:between w:val="nil"/>
+        </w:pBdr>
+        <w:spacing w:after="0"/>
+        <w:ind w:left="360"/>
+        <w:rPr>
+          <w:rFonts w:ascii="Times New Roman" w:eastAsia="Times New Roman" w:hAnsi="Times New Roman" w:cs="Times New Roman"/>
+          <w:color w:val="000000"/>
+          <w:sz w:val="24"/>
+          <w:szCs w:val="24"/>
+        </w:rPr>
+      </w:pPr>
+    </w:p>
+    <w:p>
+      <w:pPr>
+        <w:pBdr>
+          <w:top w:val="nil"/>
+          <w:left w:val="nil"/>
+          <w:bottom w:val="nil"/>
+          <w:right w:val="nil"/>
+          <w:between w:val="nil"/>
+        </w:pBdr>
+        <w:spacing w:after="0"/>
+        <w:ind w:left="360"/>
+        <w:rPr>
+          <w:rFonts w:ascii="Times New Roman" w:eastAsia="Times New Roman" w:hAnsi="Times New Roman" w:cs="Times New Roman"/>
+          <w:color w:val="000000"/>
+          <w:sz w:val="24"/>
+          <w:szCs w:val="24"/>
+        </w:rPr>
+      </w:pPr>
+    </w:p>
+    <w:p>
+      <w:pPr>
+        <w:numPr>
+          <w:ilvl w:val="0"/>
+          <w:numId w:val="2"/>
+        </w:numPr>
+        <w:pBdr>
+          <w:top w:val="nil"/>
+          <w:left w:val="nil"/>
+          <w:bottom w:val="nil"/>
+          <w:right w:val="nil"/>
+          <w:between w:val="nil"/>
+        </w:pBdr>
+        <w:spacing w:after="0"/>
+        <w:rPr>
+          <w:rFonts w:ascii="Times New Roman" w:eastAsia="Times New Roman" w:hAnsi="Times New Roman" w:cs="Times New Roman"/>
+          <w:color w:val="000000"/>
+          <w:sz w:val="24"/>
+          <w:szCs w:val="24"/>
+        </w:rPr>
+      </w:pPr>
+      <w:r>
+        <w:rPr>
+          <w:rFonts w:ascii="Times New Roman" w:eastAsia="Times New Roman" w:hAnsi="Times New Roman" w:cs="Times New Roman"/>
+          <w:color w:val="000000"/>
+          <w:sz w:val="24"/>
+          <w:szCs w:val="24"/>
+        </w:rPr>
+        <w:t xml:space="preserve">Do you really read the Traditional </w:t>
+      </w:r>
+      <w:proofErr w:type="spellStart"/>
+      <w:r>
+        <w:rPr>
+          <w:rFonts w:ascii="Times New Roman" w:eastAsia="Times New Roman" w:hAnsi="Times New Roman" w:cs="Times New Roman"/>
+          <w:color w:val="000000"/>
+          <w:sz w:val="24"/>
+          <w:szCs w:val="24"/>
+        </w:rPr>
+        <w:t>ToS</w:t>
+      </w:r>
+      <w:proofErr w:type="spellEnd"/>
+      <w:r>
+        <w:rPr>
+          <w:rFonts w:ascii="Times New Roman" w:eastAsia="Times New Roman" w:hAnsi="Times New Roman" w:cs="Times New Roman"/>
+          <w:color w:val="000000"/>
+          <w:sz w:val="24"/>
+          <w:szCs w:val="24"/>
+        </w:rPr>
+        <w:t xml:space="preserve"> </w:t>
+      </w:r>
+      <w:r>
+        <w:rPr>
+          <w:rFonts w:ascii="Times New Roman" w:eastAsia="Times New Roman" w:hAnsi="Times New Roman" w:cs="Times New Roman"/>
+          <w:color w:val="000000"/>
+          <w:sz w:val="24"/>
+          <w:szCs w:val="24"/>
+        </w:rPr>
+        <w:t>CAREFULLLY</w:t>
+      </w:r>
+      <w:r>
+        <w:rPr>
+          <w:rFonts w:ascii="Times New Roman" w:eastAsia="Times New Roman" w:hAnsi="Times New Roman" w:cs="Times New Roman"/>
+          <w:color w:val="000000"/>
+          <w:sz w:val="24"/>
+          <w:szCs w:val="24"/>
+        </w:rPr>
+        <w:t>?</w:t>
       </w:r>
     </w:p>
     <w:p>

</xml_diff>

<commit_message>
edited Questionnair English proficiency
</commit_message>
<xml_diff>
--- a/Questionnaire.docx
+++ b/Questionnaire.docx
@@ -1960,7 +1960,16 @@
           <w:sz w:val="24"/>
           <w:szCs w:val="24"/>
         </w:rPr>
-        <w:t>Language proficiency?</w:t>
+        <w:t xml:space="preserve">How would you describe your English </w:t>
+      </w:r>
+      <w:r>
+        <w:rPr>
+          <w:rFonts w:ascii="Times New Roman" w:eastAsia="Times New Roman" w:hAnsi="Times New Roman" w:cs="Times New Roman"/>
+          <w:color w:val="000000"/>
+          <w:sz w:val="24"/>
+          <w:szCs w:val="24"/>
+        </w:rPr>
+        <w:t>proficiency?</w:t>
       </w:r>
     </w:p>
     <w:tbl>
@@ -2005,7 +2014,171 @@
                 <w:sz w:val="24"/>
                 <w:szCs w:val="24"/>
               </w:rPr>
-              <w:t xml:space="preserve">English </w:t>
+              <w:t>Beginner</w:t>
+            </w:r>
+          </w:p>
+        </w:tc>
+        <w:tc>
+          <w:tcPr>
+            <w:tcW w:w="1276" w:type="dxa"/>
+          </w:tcPr>
+          <w:p>
+            <w:pPr>
+              <w:rPr>
+                <w:rFonts w:ascii="Times New Roman" w:eastAsia="Times New Roman" w:hAnsi="Times New Roman" w:cs="Times New Roman"/>
+                <w:sz w:val="24"/>
+                <w:szCs w:val="24"/>
+              </w:rPr>
+            </w:pPr>
+          </w:p>
+        </w:tc>
+      </w:tr>
+      <w:tr>
+        <w:trPr>
+          <w:jc w:val="center"/>
+        </w:trPr>
+        <w:tc>
+          <w:tcPr>
+            <w:tcW w:w="2547" w:type="dxa"/>
+          </w:tcPr>
+          <w:p>
+            <w:pPr>
+              <w:rPr>
+                <w:rFonts w:ascii="Times New Roman" w:eastAsia="Times New Roman" w:hAnsi="Times New Roman" w:cs="Times New Roman"/>
+                <w:sz w:val="24"/>
+                <w:szCs w:val="24"/>
+              </w:rPr>
+            </w:pPr>
+            <w:r>
+              <w:rPr>
+                <w:rFonts w:ascii="Times New Roman" w:eastAsia="Times New Roman" w:hAnsi="Times New Roman" w:cs="Times New Roman"/>
+                <w:sz w:val="24"/>
+                <w:szCs w:val="24"/>
+              </w:rPr>
+              <w:t>Elementary</w:t>
+            </w:r>
+          </w:p>
+        </w:tc>
+        <w:tc>
+          <w:tcPr>
+            <w:tcW w:w="1276" w:type="dxa"/>
+          </w:tcPr>
+          <w:p>
+            <w:pPr>
+              <w:rPr>
+                <w:rFonts w:ascii="Times New Roman" w:eastAsia="Times New Roman" w:hAnsi="Times New Roman" w:cs="Times New Roman"/>
+                <w:sz w:val="24"/>
+                <w:szCs w:val="24"/>
+              </w:rPr>
+            </w:pPr>
+          </w:p>
+        </w:tc>
+      </w:tr>
+      <w:tr>
+        <w:trPr>
+          <w:jc w:val="center"/>
+        </w:trPr>
+        <w:tc>
+          <w:tcPr>
+            <w:tcW w:w="2547" w:type="dxa"/>
+          </w:tcPr>
+          <w:p>
+            <w:pPr>
+              <w:rPr>
+                <w:rFonts w:ascii="Times New Roman" w:eastAsia="Times New Roman" w:hAnsi="Times New Roman" w:cs="Times New Roman"/>
+                <w:sz w:val="24"/>
+                <w:szCs w:val="24"/>
+              </w:rPr>
+            </w:pPr>
+            <w:r>
+              <w:rPr>
+                <w:rFonts w:ascii="Times New Roman" w:eastAsia="Times New Roman" w:hAnsi="Times New Roman" w:cs="Times New Roman"/>
+                <w:sz w:val="24"/>
+                <w:szCs w:val="24"/>
+              </w:rPr>
+              <w:t>Intermediate</w:t>
+            </w:r>
+          </w:p>
+        </w:tc>
+        <w:tc>
+          <w:tcPr>
+            <w:tcW w:w="1276" w:type="dxa"/>
+          </w:tcPr>
+          <w:p>
+            <w:pPr>
+              <w:rPr>
+                <w:rFonts w:ascii="Times New Roman" w:eastAsia="Times New Roman" w:hAnsi="Times New Roman" w:cs="Times New Roman"/>
+                <w:sz w:val="24"/>
+                <w:szCs w:val="24"/>
+              </w:rPr>
+            </w:pPr>
+          </w:p>
+        </w:tc>
+      </w:tr>
+      <w:tr>
+        <w:trPr>
+          <w:jc w:val="center"/>
+        </w:trPr>
+        <w:tc>
+          <w:tcPr>
+            <w:tcW w:w="2547" w:type="dxa"/>
+          </w:tcPr>
+          <w:p>
+            <w:pPr>
+              <w:rPr>
+                <w:rFonts w:ascii="Times New Roman" w:eastAsia="Times New Roman" w:hAnsi="Times New Roman" w:cs="Times New Roman"/>
+                <w:sz w:val="24"/>
+                <w:szCs w:val="24"/>
+              </w:rPr>
+            </w:pPr>
+            <w:r>
+              <w:rPr>
+                <w:rFonts w:ascii="Times New Roman" w:eastAsia="Times New Roman" w:hAnsi="Times New Roman" w:cs="Times New Roman"/>
+                <w:sz w:val="24"/>
+                <w:szCs w:val="24"/>
+              </w:rPr>
+              <w:t>Advanced</w:t>
+            </w:r>
+          </w:p>
+        </w:tc>
+        <w:tc>
+          <w:tcPr>
+            <w:tcW w:w="1276" w:type="dxa"/>
+          </w:tcPr>
+          <w:p>
+            <w:pPr>
+              <w:rPr>
+                <w:rFonts w:ascii="Times New Roman" w:eastAsia="Times New Roman" w:hAnsi="Times New Roman" w:cs="Times New Roman"/>
+                <w:sz w:val="24"/>
+                <w:szCs w:val="24"/>
+              </w:rPr>
+            </w:pPr>
+          </w:p>
+        </w:tc>
+      </w:tr>
+      <w:tr>
+        <w:trPr>
+          <w:jc w:val="center"/>
+        </w:trPr>
+        <w:tc>
+          <w:tcPr>
+            <w:tcW w:w="2547" w:type="dxa"/>
+          </w:tcPr>
+          <w:p>
+            <w:pPr>
+              <w:rPr>
+                <w:rFonts w:ascii="Times New Roman" w:eastAsia="Times New Roman" w:hAnsi="Times New Roman" w:cs="Times New Roman"/>
+                <w:sz w:val="24"/>
+                <w:szCs w:val="24"/>
+              </w:rPr>
+            </w:pPr>
+            <w:r>
+              <w:rPr>
+                <w:rFonts w:ascii="Times New Roman" w:eastAsia="Times New Roman" w:hAnsi="Times New Roman" w:cs="Times New Roman"/>
+                <w:sz w:val="24"/>
+                <w:szCs w:val="24"/>
+              </w:rPr>
+              <w:t>Proficient</w:t>
             </w:r>
           </w:p>
         </w:tc>
@@ -2152,16 +2325,16 @@
           <w:sz w:val="24"/>
           <w:szCs w:val="24"/>
         </w:rPr>
-        <w:t xml:space="preserve"> user agreements you have used, please indicate (</w:t>
+        <w:t xml:space="preserve"> user agreements you have used, please </w:t>
       </w:r>
       <w:r>
         <w:rPr>
-          <w:rFonts w:ascii="Wingdings 2" w:eastAsia="Wingdings 2" w:hAnsi="Wingdings 2" w:cs="Wingdings 2"/>
+          <w:rFonts w:ascii="Times New Roman" w:eastAsia="Times New Roman" w:hAnsi="Times New Roman" w:cs="Times New Roman"/>
           <w:color w:val="000000"/>
           <w:sz w:val="24"/>
           <w:szCs w:val="24"/>
         </w:rPr>
-        <w:t>🞫</w:t>
+        <w:t>put ‘X’</w:t>
       </w:r>
       <w:r>
         <w:rPr>
@@ -2170,7 +2343,7 @@
           <w:sz w:val="24"/>
           <w:szCs w:val="24"/>
         </w:rPr>
-        <w:t>) the extent to which you agree or disagree with the following statements:</w:t>
+        <w:t xml:space="preserve"> to which you agree or disagree with the following statements:</w:t>
       </w:r>
     </w:p>
     <w:p>
@@ -2672,8 +2845,19 @@
                 <w:sz w:val="24"/>
                 <w:szCs w:val="24"/>
               </w:rPr>
-              <w:t>e new ToS</w:t>
-            </w:r>
+              <w:t xml:space="preserve">e new </w:t>
+            </w:r>
+            <w:proofErr w:type="spellStart"/>
+            <w:r>
+              <w:rPr>
+                <w:rFonts w:ascii="Times New Roman" w:eastAsia="Times New Roman" w:hAnsi="Times New Roman" w:cs="Times New Roman"/>
+                <w:color w:val="000000"/>
+                <w:sz w:val="24"/>
+                <w:szCs w:val="24"/>
+              </w:rPr>
+              <w:t>ToS</w:t>
+            </w:r>
+            <w:proofErr w:type="spellEnd"/>
             <w:r>
               <w:rPr>
                 <w:rFonts w:ascii="Times New Roman" w:eastAsia="Times New Roman" w:hAnsi="Times New Roman" w:cs="Times New Roman"/>
@@ -2839,7 +3023,27 @@
                 <w:sz w:val="24"/>
                 <w:szCs w:val="24"/>
               </w:rPr>
-              <w:t xml:space="preserve">The new ToS </w:t>
+              <w:t xml:space="preserve">The new </w:t>
+            </w:r>
+            <w:proofErr w:type="spellStart"/>
+            <w:r>
+              <w:rPr>
+                <w:rFonts w:ascii="Times New Roman" w:eastAsia="Times New Roman" w:hAnsi="Times New Roman" w:cs="Times New Roman"/>
+                <w:color w:val="000000"/>
+                <w:sz w:val="24"/>
+                <w:szCs w:val="24"/>
+              </w:rPr>
+              <w:t>ToS</w:t>
+            </w:r>
+            <w:proofErr w:type="spellEnd"/>
+            <w:r>
+              <w:rPr>
+                <w:rFonts w:ascii="Times New Roman" w:eastAsia="Times New Roman" w:hAnsi="Times New Roman" w:cs="Times New Roman"/>
+                <w:color w:val="000000"/>
+                <w:sz w:val="24"/>
+                <w:szCs w:val="24"/>
+              </w:rPr>
+              <w:t xml:space="preserve"> </w:t>
             </w:r>
             <w:r>
               <w:rPr>
@@ -3006,7 +3210,28 @@
                 <w:sz w:val="24"/>
                 <w:szCs w:val="24"/>
               </w:rPr>
-              <w:t xml:space="preserve">The new ToS </w:t>
+              <w:lastRenderedPageBreak/>
+              <w:t xml:space="preserve">The new </w:t>
+            </w:r>
+            <w:proofErr w:type="spellStart"/>
+            <w:r>
+              <w:rPr>
+                <w:rFonts w:ascii="Times New Roman" w:eastAsia="Times New Roman" w:hAnsi="Times New Roman" w:cs="Times New Roman"/>
+                <w:color w:val="000000"/>
+                <w:sz w:val="24"/>
+                <w:szCs w:val="24"/>
+              </w:rPr>
+              <w:t>ToS</w:t>
+            </w:r>
+            <w:proofErr w:type="spellEnd"/>
+            <w:r>
+              <w:rPr>
+                <w:rFonts w:ascii="Times New Roman" w:eastAsia="Times New Roman" w:hAnsi="Times New Roman" w:cs="Times New Roman"/>
+                <w:color w:val="000000"/>
+                <w:sz w:val="24"/>
+                <w:szCs w:val="24"/>
+              </w:rPr>
+              <w:t xml:space="preserve"> </w:t>
             </w:r>
             <w:r>
               <w:rPr>
@@ -3173,7 +3398,27 @@
                 <w:sz w:val="24"/>
                 <w:szCs w:val="24"/>
               </w:rPr>
-              <w:t xml:space="preserve">The new ToS </w:t>
+              <w:t xml:space="preserve">The new </w:t>
+            </w:r>
+            <w:proofErr w:type="spellStart"/>
+            <w:r>
+              <w:rPr>
+                <w:rFonts w:ascii="Times New Roman" w:eastAsia="Times New Roman" w:hAnsi="Times New Roman" w:cs="Times New Roman"/>
+                <w:color w:val="000000"/>
+                <w:sz w:val="24"/>
+                <w:szCs w:val="24"/>
+              </w:rPr>
+              <w:t>ToS</w:t>
+            </w:r>
+            <w:proofErr w:type="spellEnd"/>
+            <w:r>
+              <w:rPr>
+                <w:rFonts w:ascii="Times New Roman" w:eastAsia="Times New Roman" w:hAnsi="Times New Roman" w:cs="Times New Roman"/>
+                <w:color w:val="000000"/>
+                <w:sz w:val="24"/>
+                <w:szCs w:val="24"/>
+              </w:rPr>
+              <w:t xml:space="preserve"> </w:t>
             </w:r>
             <w:r>
               <w:rPr>
@@ -3340,7 +3585,27 @@
                 <w:sz w:val="24"/>
                 <w:szCs w:val="24"/>
               </w:rPr>
-              <w:t xml:space="preserve">The new ToS </w:t>
+              <w:t xml:space="preserve">The new </w:t>
+            </w:r>
+            <w:proofErr w:type="spellStart"/>
+            <w:r>
+              <w:rPr>
+                <w:rFonts w:ascii="Times New Roman" w:eastAsia="Times New Roman" w:hAnsi="Times New Roman" w:cs="Times New Roman"/>
+                <w:color w:val="000000"/>
+                <w:sz w:val="24"/>
+                <w:szCs w:val="24"/>
+              </w:rPr>
+              <w:t>ToS</w:t>
+            </w:r>
+            <w:proofErr w:type="spellEnd"/>
+            <w:r>
+              <w:rPr>
+                <w:rFonts w:ascii="Times New Roman" w:eastAsia="Times New Roman" w:hAnsi="Times New Roman" w:cs="Times New Roman"/>
+                <w:color w:val="000000"/>
+                <w:sz w:val="24"/>
+                <w:szCs w:val="24"/>
+              </w:rPr>
+              <w:t xml:space="preserve"> </w:t>
             </w:r>
             <w:r>
               <w:rPr>
@@ -3507,8 +3772,27 @@
                 <w:sz w:val="24"/>
                 <w:szCs w:val="24"/>
               </w:rPr>
-              <w:lastRenderedPageBreak/>
-              <w:t xml:space="preserve">The new ToS </w:t>
+              <w:t xml:space="preserve">The new </w:t>
+            </w:r>
+            <w:proofErr w:type="spellStart"/>
+            <w:r>
+              <w:rPr>
+                <w:rFonts w:ascii="Times New Roman" w:eastAsia="Times New Roman" w:hAnsi="Times New Roman" w:cs="Times New Roman"/>
+                <w:color w:val="000000"/>
+                <w:sz w:val="24"/>
+                <w:szCs w:val="24"/>
+              </w:rPr>
+              <w:t>ToS</w:t>
+            </w:r>
+            <w:proofErr w:type="spellEnd"/>
+            <w:r>
+              <w:rPr>
+                <w:rFonts w:ascii="Times New Roman" w:eastAsia="Times New Roman" w:hAnsi="Times New Roman" w:cs="Times New Roman"/>
+                <w:color w:val="000000"/>
+                <w:sz w:val="24"/>
+                <w:szCs w:val="24"/>
+              </w:rPr>
+              <w:t xml:space="preserve"> </w:t>
             </w:r>
             <w:r>
               <w:rPr>
@@ -3675,7 +3959,27 @@
                 <w:sz w:val="24"/>
                 <w:szCs w:val="24"/>
               </w:rPr>
-              <w:t xml:space="preserve">The new ToS </w:t>
+              <w:t xml:space="preserve">The new </w:t>
+            </w:r>
+            <w:proofErr w:type="spellStart"/>
+            <w:r>
+              <w:rPr>
+                <w:rFonts w:ascii="Times New Roman" w:eastAsia="Times New Roman" w:hAnsi="Times New Roman" w:cs="Times New Roman"/>
+                <w:color w:val="000000"/>
+                <w:sz w:val="24"/>
+                <w:szCs w:val="24"/>
+              </w:rPr>
+              <w:t>ToS</w:t>
+            </w:r>
+            <w:proofErr w:type="spellEnd"/>
+            <w:r>
+              <w:rPr>
+                <w:rFonts w:ascii="Times New Roman" w:eastAsia="Times New Roman" w:hAnsi="Times New Roman" w:cs="Times New Roman"/>
+                <w:color w:val="000000"/>
+                <w:sz w:val="24"/>
+                <w:szCs w:val="24"/>
+              </w:rPr>
+              <w:t xml:space="preserve"> </w:t>
             </w:r>
             <w:r>
               <w:rPr>
@@ -3842,7 +4146,27 @@
                 <w:sz w:val="24"/>
                 <w:szCs w:val="24"/>
               </w:rPr>
-              <w:t xml:space="preserve">The new ToS </w:t>
+              <w:t xml:space="preserve">The new </w:t>
+            </w:r>
+            <w:proofErr w:type="spellStart"/>
+            <w:r>
+              <w:rPr>
+                <w:rFonts w:ascii="Times New Roman" w:eastAsia="Times New Roman" w:hAnsi="Times New Roman" w:cs="Times New Roman"/>
+                <w:color w:val="000000"/>
+                <w:sz w:val="24"/>
+                <w:szCs w:val="24"/>
+              </w:rPr>
+              <w:t>ToS</w:t>
+            </w:r>
+            <w:proofErr w:type="spellEnd"/>
+            <w:r>
+              <w:rPr>
+                <w:rFonts w:ascii="Times New Roman" w:eastAsia="Times New Roman" w:hAnsi="Times New Roman" w:cs="Times New Roman"/>
+                <w:color w:val="000000"/>
+                <w:sz w:val="24"/>
+                <w:szCs w:val="24"/>
+              </w:rPr>
+              <w:t xml:space="preserve"> </w:t>
             </w:r>
             <w:r>
               <w:rPr>
@@ -3860,8 +4184,19 @@
                 <w:sz w:val="24"/>
                 <w:szCs w:val="24"/>
               </w:rPr>
-              <w:t>of ToS</w:t>
-            </w:r>
+              <w:t xml:space="preserve">of </w:t>
+            </w:r>
+            <w:proofErr w:type="spellStart"/>
+            <w:r>
+              <w:rPr>
+                <w:rFonts w:ascii="Times New Roman" w:eastAsia="Times New Roman" w:hAnsi="Times New Roman" w:cs="Times New Roman"/>
+                <w:color w:val="000000"/>
+                <w:sz w:val="24"/>
+                <w:szCs w:val="24"/>
+              </w:rPr>
+              <w:t>ToS</w:t>
+            </w:r>
+            <w:proofErr w:type="spellEnd"/>
           </w:p>
         </w:tc>
         <w:tc>
@@ -4018,7 +4353,27 @@
                 <w:sz w:val="24"/>
                 <w:szCs w:val="24"/>
               </w:rPr>
-              <w:t xml:space="preserve">The new ToS </w:t>
+              <w:t xml:space="preserve">The new </w:t>
+            </w:r>
+            <w:proofErr w:type="spellStart"/>
+            <w:r>
+              <w:rPr>
+                <w:rFonts w:ascii="Times New Roman" w:eastAsia="Times New Roman" w:hAnsi="Times New Roman" w:cs="Times New Roman"/>
+                <w:color w:val="000000"/>
+                <w:sz w:val="24"/>
+                <w:szCs w:val="24"/>
+              </w:rPr>
+              <w:t>ToS</w:t>
+            </w:r>
+            <w:proofErr w:type="spellEnd"/>
+            <w:r>
+              <w:rPr>
+                <w:rFonts w:ascii="Times New Roman" w:eastAsia="Times New Roman" w:hAnsi="Times New Roman" w:cs="Times New Roman"/>
+                <w:color w:val="000000"/>
+                <w:sz w:val="24"/>
+                <w:szCs w:val="24"/>
+              </w:rPr>
+              <w:t xml:space="preserve"> </w:t>
             </w:r>
             <w:r>
               <w:rPr>
@@ -4191,7 +4546,25 @@
           <w:sz w:val="24"/>
           <w:szCs w:val="24"/>
         </w:rPr>
-        <w:t>There are several criteria listed below. Please select the user agreement style that would be your 1</w:t>
+        <w:t xml:space="preserve">There are several criteria listed below. Please </w:t>
+      </w:r>
+      <w:r>
+        <w:rPr>
+          <w:rFonts w:ascii="Times New Roman" w:eastAsia="Times New Roman" w:hAnsi="Times New Roman" w:cs="Times New Roman"/>
+          <w:color w:val="000000"/>
+          <w:sz w:val="24"/>
+          <w:szCs w:val="24"/>
+        </w:rPr>
+        <w:t>put “X” for</w:t>
+      </w:r>
+      <w:r>
+        <w:rPr>
+          <w:rFonts w:ascii="Times New Roman" w:eastAsia="Times New Roman" w:hAnsi="Times New Roman" w:cs="Times New Roman"/>
+          <w:color w:val="000000"/>
+          <w:sz w:val="24"/>
+          <w:szCs w:val="24"/>
+        </w:rPr>
+        <w:t xml:space="preserve"> the user agreement style that would be your 1</w:t>
       </w:r>
       <w:r>
         <w:rPr>
@@ -4210,7 +4583,27 @@
           <w:sz w:val="24"/>
           <w:szCs w:val="24"/>
         </w:rPr>
-        <w:t xml:space="preserve"> choice according to each of the criteria. If you really cannot make a choice for a given criteria please select "Equal".</w:t>
+        <w:t xml:space="preserve"> choice according to each of the criteria. If you really cannot make a choice for a given </w:t>
+      </w:r>
+      <w:proofErr w:type="gramStart"/>
+      <w:r>
+        <w:rPr>
+          <w:rFonts w:ascii="Times New Roman" w:eastAsia="Times New Roman" w:hAnsi="Times New Roman" w:cs="Times New Roman"/>
+          <w:color w:val="000000"/>
+          <w:sz w:val="24"/>
+          <w:szCs w:val="24"/>
+        </w:rPr>
+        <w:t>criteria</w:t>
+      </w:r>
+      <w:proofErr w:type="gramEnd"/>
+      <w:r>
+        <w:rPr>
+          <w:rFonts w:ascii="Times New Roman" w:eastAsia="Times New Roman" w:hAnsi="Times New Roman" w:cs="Times New Roman"/>
+          <w:color w:val="000000"/>
+          <w:sz w:val="24"/>
+          <w:szCs w:val="24"/>
+        </w:rPr>
+        <w:t xml:space="preserve"> please select "Equal".</w:t>
       </w:r>
     </w:p>
     <w:p>
@@ -5066,8 +5459,18 @@
                 <w:sz w:val="24"/>
                 <w:szCs w:val="24"/>
               </w:rPr>
-              <w:t>of ToS</w:t>
-            </w:r>
+              <w:t xml:space="preserve">of </w:t>
+            </w:r>
+            <w:proofErr w:type="spellStart"/>
+            <w:r>
+              <w:rPr>
+                <w:rFonts w:ascii="Times New Roman" w:eastAsia="Times New Roman" w:hAnsi="Times New Roman" w:cs="Times New Roman"/>
+                <w:sz w:val="24"/>
+                <w:szCs w:val="24"/>
+              </w:rPr>
+              <w:t>ToS</w:t>
+            </w:r>
+            <w:proofErr w:type="spellEnd"/>
           </w:p>
         </w:tc>
         <w:tc>
@@ -5442,7 +5845,6 @@
           <w:sz w:val="24"/>
           <w:szCs w:val="24"/>
         </w:rPr>
-        <w:lastRenderedPageBreak/>
         <w:t>What do you find interesting about this new user agreement and how do you think it should be improved?</w:t>
       </w:r>
     </w:p>
@@ -5630,6 +6032,44 @@
     </w:p>
     <w:p>
       <w:pPr>
+        <w:pBdr>
+          <w:top w:val="nil"/>
+          <w:left w:val="nil"/>
+          <w:bottom w:val="nil"/>
+          <w:right w:val="nil"/>
+          <w:between w:val="nil"/>
+        </w:pBdr>
+        <w:spacing w:after="0"/>
+        <w:ind w:left="360"/>
+        <w:rPr>
+          <w:rFonts w:ascii="Times New Roman" w:eastAsia="Times New Roman" w:hAnsi="Times New Roman" w:cs="Times New Roman"/>
+          <w:color w:val="000000"/>
+          <w:sz w:val="24"/>
+          <w:szCs w:val="24"/>
+        </w:rPr>
+      </w:pPr>
+    </w:p>
+    <w:p>
+      <w:pPr>
+        <w:pBdr>
+          <w:top w:val="nil"/>
+          <w:left w:val="nil"/>
+          <w:bottom w:val="nil"/>
+          <w:right w:val="nil"/>
+          <w:between w:val="nil"/>
+        </w:pBdr>
+        <w:spacing w:after="0"/>
+        <w:ind w:left="360"/>
+        <w:rPr>
+          <w:rFonts w:ascii="Times New Roman" w:eastAsia="Times New Roman" w:hAnsi="Times New Roman" w:cs="Times New Roman"/>
+          <w:color w:val="000000"/>
+          <w:sz w:val="24"/>
+          <w:szCs w:val="24"/>
+        </w:rPr>
+      </w:pPr>
+    </w:p>
+    <w:p>
+      <w:pPr>
         <w:numPr>
           <w:ilvl w:val="0"/>
           <w:numId w:val="2"/>
@@ -5674,7 +6114,27 @@
           <w:sz w:val="24"/>
           <w:szCs w:val="24"/>
         </w:rPr>
-        <w:t xml:space="preserve"> you really read the Traditional ToS </w:t>
+        <w:t xml:space="preserve"> you really read the Traditional </w:t>
+      </w:r>
+      <w:proofErr w:type="spellStart"/>
+      <w:r>
+        <w:rPr>
+          <w:rFonts w:ascii="Times New Roman" w:eastAsia="Times New Roman" w:hAnsi="Times New Roman" w:cs="Times New Roman"/>
+          <w:color w:val="000000"/>
+          <w:sz w:val="24"/>
+          <w:szCs w:val="24"/>
+        </w:rPr>
+        <w:t>ToS</w:t>
+      </w:r>
+      <w:proofErr w:type="spellEnd"/>
+      <w:r>
+        <w:rPr>
+          <w:rFonts w:ascii="Times New Roman" w:eastAsia="Times New Roman" w:hAnsi="Times New Roman" w:cs="Times New Roman"/>
+          <w:color w:val="000000"/>
+          <w:sz w:val="24"/>
+          <w:szCs w:val="24"/>
+        </w:rPr>
+        <w:t xml:space="preserve"> </w:t>
       </w:r>
       <w:r>
         <w:rPr>
@@ -5694,24 +6154,6 @@
         </w:rPr>
         <w:t>?</w:t>
       </w:r>
-    </w:p>
-    <w:p>
-      <w:pPr>
-        <w:pBdr>
-          <w:top w:val="nil"/>
-          <w:left w:val="nil"/>
-          <w:bottom w:val="nil"/>
-          <w:right w:val="nil"/>
-          <w:between w:val="nil"/>
-        </w:pBdr>
-        <w:ind w:left="360"/>
-        <w:rPr>
-          <w:rFonts w:ascii="Times New Roman" w:eastAsia="Times New Roman" w:hAnsi="Times New Roman" w:cs="Times New Roman"/>
-          <w:color w:val="000000"/>
-          <w:sz w:val="24"/>
-          <w:szCs w:val="24"/>
-        </w:rPr>
-      </w:pPr>
     </w:p>
     <w:p>
       <w:pPr>

</xml_diff>